<commit_message>
Last documentation + solve ability
-last documentation

-solve ability when click on solve cell

-added "עוזר אינטלגנטי"
</commit_message>
<xml_diff>
--- a/documents/מסמכי תיעוד/שלב האב טיפוס.docx
+++ b/documents/מסמכי תיעוד/שלב האב טיפוס.docx
@@ -1081,33 +1081,7 @@
           <w:rPr>
             <w:rStyle w:val="Hyperlink"/>
           </w:rPr>
-          <w:t>https://www.youtube.com/watch?v=GMIwjiFTU</w:t>
-        </w:r>
-        <w:r>
-          <w:rPr>
-            <w:rStyle w:val="Hyperlink"/>
-          </w:rPr>
-          <w:t>W</w:t>
-        </w:r>
-        <w:r>
-          <w:rPr>
-            <w:rStyle w:val="Hyperlink"/>
-          </w:rPr>
-          <w:t>E&amp;fea</w:t>
-        </w:r>
-        <w:bookmarkStart w:id="0" w:name="_GoBack"/>
-        <w:bookmarkEnd w:id="0"/>
-        <w:r>
-          <w:rPr>
-            <w:rStyle w:val="Hyperlink"/>
-          </w:rPr>
-          <w:t>t</w:t>
-        </w:r>
-        <w:r>
-          <w:rPr>
-            <w:rStyle w:val="Hyperlink"/>
-          </w:rPr>
-          <w:t>ure=youtu.be</w:t>
+          <w:t>https://www.youtube.com/watch?v=GMIwjiFTUWE&amp;feature=youtu.be</w:t>
         </w:r>
       </w:hyperlink>
     </w:p>
@@ -2245,6 +2219,7 @@
       <w:pPr>
         <w:jc w:val="both"/>
         <w:rPr>
+          <w:rFonts w:hint="cs"/>
           <w:sz w:val="24"/>
           <w:szCs w:val="24"/>
           <w:rtl/>
@@ -2347,70 +2322,849 @@
       <w:pPr>
         <w:jc w:val="both"/>
         <w:rPr>
+          <w:rFonts w:hint="cs"/>
+          <w:sz w:val="24"/>
+          <w:szCs w:val="24"/>
+          <w:rtl/>
+        </w:rPr>
+      </w:pPr>
+    </w:p>
+    <w:p>
+      <w:pPr>
+        <w:jc w:val="both"/>
+        <w:rPr>
+          <w:rFonts w:hint="cs"/>
+          <w:sz w:val="24"/>
+          <w:szCs w:val="24"/>
+          <w:rtl/>
+        </w:rPr>
+      </w:pPr>
+    </w:p>
+    <w:p>
+      <w:pPr>
+        <w:jc w:val="both"/>
+        <w:rPr>
+          <w:rFonts w:hint="cs"/>
+          <w:sz w:val="24"/>
+          <w:szCs w:val="24"/>
+          <w:rtl/>
+        </w:rPr>
+      </w:pPr>
+    </w:p>
+    <w:p>
+      <w:pPr>
+        <w:jc w:val="both"/>
+        <w:rPr>
+          <w:rFonts w:hint="cs"/>
+          <w:sz w:val="24"/>
+          <w:szCs w:val="24"/>
+          <w:rtl/>
+        </w:rPr>
+      </w:pPr>
+    </w:p>
+    <w:p>
+      <w:pPr>
+        <w:jc w:val="both"/>
+        <w:rPr>
+          <w:rFonts w:hint="cs"/>
+          <w:sz w:val="24"/>
+          <w:szCs w:val="24"/>
+          <w:rtl/>
+        </w:rPr>
+      </w:pPr>
+    </w:p>
+    <w:p>
+      <w:pPr>
+        <w:jc w:val="both"/>
+        <w:rPr>
+          <w:rFonts w:hint="cs"/>
+          <w:sz w:val="24"/>
+          <w:szCs w:val="24"/>
+          <w:rtl/>
+        </w:rPr>
+      </w:pPr>
+    </w:p>
+    <w:p>
+      <w:pPr>
+        <w:jc w:val="both"/>
+        <w:rPr>
+          <w:rFonts w:hint="cs"/>
+          <w:sz w:val="24"/>
+          <w:szCs w:val="24"/>
+          <w:rtl/>
+        </w:rPr>
+      </w:pPr>
+    </w:p>
+    <w:p>
+      <w:pPr>
+        <w:jc w:val="both"/>
+        <w:rPr>
+          <w:rFonts w:hint="cs"/>
+          <w:sz w:val="24"/>
+          <w:szCs w:val="24"/>
+          <w:rtl/>
+        </w:rPr>
+      </w:pPr>
+      <w:r>
+        <w:rPr>
+          <w:rFonts w:hint="cs"/>
+          <w:b/>
+          <w:bCs/>
+          <w:sz w:val="24"/>
+          <w:szCs w:val="24"/>
+          <w:rtl/>
+        </w:rPr>
+        <w:t>תקציר מעודכן לשלב ההגשה:</w:t>
+      </w:r>
+    </w:p>
+    <w:p>
+      <w:pPr>
+        <w:jc w:val="both"/>
+        <w:rPr>
+          <w:rFonts w:hint="cs"/>
+          <w:sz w:val="24"/>
+          <w:szCs w:val="24"/>
+          <w:rtl/>
+        </w:rPr>
+      </w:pPr>
+    </w:p>
+    <w:p>
+      <w:pPr>
+        <w:jc w:val="both"/>
+        <w:rPr>
+          <w:sz w:val="24"/>
+          <w:szCs w:val="24"/>
+          <w:rtl/>
+        </w:rPr>
+      </w:pPr>
+      <w:r>
+        <w:rPr>
+          <w:rFonts w:hint="cs"/>
+          <w:sz w:val="24"/>
+          <w:szCs w:val="24"/>
+          <w:rtl/>
+        </w:rPr>
+        <w:t xml:space="preserve">במהלך חיפושיי אחר </w:t>
+      </w:r>
+      <w:r>
+        <w:rPr>
+          <w:rFonts w:hint="cs"/>
+          <w:b/>
+          <w:bCs/>
+          <w:sz w:val="24"/>
+          <w:szCs w:val="24"/>
+          <w:rtl/>
+        </w:rPr>
+        <w:t>רעיון</w:t>
+      </w:r>
+      <w:r>
+        <w:rPr>
+          <w:rFonts w:hint="cs"/>
+          <w:sz w:val="24"/>
+          <w:szCs w:val="24"/>
+          <w:rtl/>
+        </w:rPr>
+        <w:t xml:space="preserve"> לפרוייקט גמר מתאים, חפשתי פרוייקט שיש לו קהל יעד ממוקד, פרוייקט שכשאסיים אותו ואגיע למוצר המוגמר לא יתנחל לו סתם כך על מסך הסמארטפון ללא כל שימוש. וכך לאחר מחשבה ממושכת והתייעצויות החלטתי על אפליקצייה </w:t>
+      </w:r>
+      <w:r>
+        <w:rPr>
+          <w:rFonts w:hint="cs"/>
+          <w:sz w:val="24"/>
+          <w:szCs w:val="24"/>
+          <w:rtl/>
+        </w:rPr>
+        <w:t>שמספקת שעשועונים אינטליגנטיים (תשחצים תשחצי הגיון וכדו') בה יוכל המשתמש לפתור תשחצים להנאתו בשעות הפנאי און ליין</w:t>
+      </w:r>
+      <w:r>
+        <w:rPr>
+          <w:rFonts w:hint="cs"/>
+          <w:sz w:val="24"/>
+          <w:szCs w:val="24"/>
+          <w:rtl/>
+        </w:rPr>
+        <w:t xml:space="preserve"> </w:t>
+      </w:r>
+      <w:r>
+        <w:rPr>
+          <w:sz w:val="24"/>
+          <w:szCs w:val="24"/>
+          <w:rtl/>
+        </w:rPr>
+        <w:t>–</w:t>
+      </w:r>
+      <w:r>
+        <w:rPr>
+          <w:rFonts w:hint="cs"/>
+          <w:sz w:val="24"/>
+          <w:szCs w:val="24"/>
+          <w:rtl/>
+        </w:rPr>
+        <w:t xml:space="preserve"> ושמה: "</w:t>
+      </w:r>
+      <w:r>
+        <w:rPr>
+          <w:rFonts w:hint="cs"/>
+          <w:b/>
+          <w:bCs/>
+          <w:sz w:val="24"/>
+          <w:szCs w:val="24"/>
+          <w:rtl/>
+        </w:rPr>
+        <w:t>אִינְטֶלִיגְ</w:t>
+      </w:r>
+      <w:r>
+        <w:rPr>
+          <w:rFonts w:hint="cs"/>
+          <w:sz w:val="24"/>
+          <w:szCs w:val="24"/>
+          <w:rtl/>
+        </w:rPr>
+        <w:t>-</w:t>
+      </w:r>
+      <w:r>
+        <w:rPr>
+          <w:b/>
+          <w:bCs/>
+          <w:sz w:val="24"/>
+          <w:szCs w:val="24"/>
+        </w:rPr>
+        <w:t>NET</w:t>
+      </w:r>
+      <w:r>
+        <w:rPr>
+          <w:rFonts w:hint="cs"/>
+          <w:sz w:val="24"/>
+          <w:szCs w:val="24"/>
+          <w:rtl/>
+        </w:rPr>
+        <w:t>".</w:t>
+      </w:r>
+    </w:p>
+    <w:p>
+      <w:pPr>
+        <w:jc w:val="both"/>
+        <w:rPr>
+          <w:sz w:val="24"/>
+          <w:szCs w:val="24"/>
+          <w:rtl/>
+        </w:rPr>
+      </w:pPr>
+    </w:p>
+    <w:p>
+      <w:pPr>
+        <w:jc w:val="both"/>
+        <w:rPr>
+          <w:sz w:val="24"/>
+          <w:szCs w:val="24"/>
+          <w:rtl/>
+        </w:rPr>
+      </w:pPr>
+      <w:r>
+        <w:rPr>
+          <w:rFonts w:hint="cs"/>
+          <w:sz w:val="24"/>
+          <w:szCs w:val="24"/>
+          <w:rtl/>
+        </w:rPr>
+        <w:t xml:space="preserve">הרעיון היה טוב, אך בשוק קיימת לפחות אפליקציה אחת כזאת ואני חפשתי </w:t>
+      </w:r>
+      <w:r>
+        <w:rPr>
+          <w:rFonts w:hint="cs"/>
+          <w:b/>
+          <w:bCs/>
+          <w:sz w:val="24"/>
+          <w:szCs w:val="24"/>
+          <w:rtl/>
+        </w:rPr>
+        <w:t>חידוש</w:t>
+      </w:r>
+      <w:r>
+        <w:rPr>
+          <w:rFonts w:hint="cs"/>
+          <w:sz w:val="24"/>
+          <w:szCs w:val="24"/>
+          <w:rtl/>
+        </w:rPr>
+        <w:t>, משהו שלא קיים. וכך לאחר התייעצויות עם מספר אנשים עלה הרעיון הבא. "אינטליג-</w:t>
+      </w:r>
+      <w:r>
+        <w:rPr>
+          <w:sz w:val="24"/>
+          <w:szCs w:val="24"/>
+        </w:rPr>
+        <w:t>NET</w:t>
+      </w:r>
+      <w:r>
+        <w:rPr>
+          <w:rFonts w:hint="cs"/>
+          <w:sz w:val="24"/>
+          <w:szCs w:val="24"/>
+          <w:rtl/>
+        </w:rPr>
+        <w:t>" לא תהיה רק אפליקצייה לפתירת תשבצים. אלא יהיה בה גם מין "פורום" (קיר שיתוף) שיחבר בין הפותרים ויהפוך אותם לקהילה קטנה ומחוברת.</w:t>
+      </w:r>
+    </w:p>
+    <w:p>
+      <w:pPr>
+        <w:jc w:val="both"/>
+        <w:rPr>
+          <w:sz w:val="24"/>
+          <w:szCs w:val="24"/>
+          <w:rtl/>
+        </w:rPr>
+      </w:pPr>
+    </w:p>
+    <w:p>
+      <w:pPr>
+        <w:jc w:val="both"/>
+        <w:rPr>
+          <w:sz w:val="24"/>
+          <w:szCs w:val="24"/>
+          <w:rtl/>
+        </w:rPr>
+      </w:pPr>
+      <w:r>
+        <w:rPr>
+          <w:rFonts w:hint="cs"/>
+          <w:sz w:val="24"/>
+          <w:szCs w:val="24"/>
+          <w:rtl/>
+        </w:rPr>
+        <w:t xml:space="preserve">לאחר גיבוש הרעיון שאלתי את עצמי </w:t>
+      </w:r>
+      <w:r>
+        <w:rPr>
+          <w:rFonts w:hint="cs"/>
+          <w:b/>
+          <w:bCs/>
+          <w:sz w:val="24"/>
+          <w:szCs w:val="24"/>
+          <w:rtl/>
+        </w:rPr>
+        <w:t xml:space="preserve">"האם באמת לאפליקצייה כזאת יהיה שימוש?" </w:t>
+      </w:r>
+      <w:r>
+        <w:rPr>
+          <w:rFonts w:hint="cs"/>
+          <w:sz w:val="24"/>
+          <w:szCs w:val="24"/>
+          <w:rtl/>
+        </w:rPr>
+        <w:t xml:space="preserve">לשם כך חפשתי אפליקציות דומות (בעברית) וראיתי שיש להן הורדות רבות והמון התעניינות ואהדה מצד המשתמשים. </w:t>
+      </w:r>
+      <w:r>
+        <w:rPr>
+          <w:rFonts w:hint="cs"/>
+          <w:sz w:val="24"/>
+          <w:szCs w:val="24"/>
+          <w:rtl/>
+        </w:rPr>
+        <w:t>ו</w:t>
+      </w:r>
+      <w:r>
+        <w:rPr>
+          <w:rFonts w:hint="cs"/>
+          <w:sz w:val="24"/>
+          <w:szCs w:val="24"/>
+          <w:rtl/>
+        </w:rPr>
+        <w:t>ב</w:t>
+      </w:r>
+      <w:r>
+        <w:rPr>
+          <w:rFonts w:hint="cs"/>
+          <w:sz w:val="24"/>
+          <w:szCs w:val="24"/>
+          <w:rtl/>
+        </w:rPr>
+        <w:t>כדי לקבל תשובה מוסמכת</w:t>
+      </w:r>
+      <w:r>
+        <w:rPr>
+          <w:rFonts w:hint="cs"/>
+          <w:b/>
+          <w:bCs/>
+          <w:sz w:val="24"/>
+          <w:szCs w:val="24"/>
+          <w:rtl/>
+        </w:rPr>
+        <w:t xml:space="preserve"> </w:t>
+      </w:r>
+      <w:r>
+        <w:rPr>
+          <w:rFonts w:hint="cs"/>
+          <w:sz w:val="24"/>
+          <w:szCs w:val="24"/>
+          <w:rtl/>
+        </w:rPr>
+        <w:t>פניתי לחבריי חובבי התשבצים ושאלתי אותם את אותה השאלה ששאלתי את עצמי. התשובה הייתה ברורה וחד משמעית: כן! כלומר קיבלתי "אור ירוק" להתחיל במלאכה.</w:t>
+      </w:r>
+    </w:p>
+    <w:p>
+      <w:pPr>
+        <w:jc w:val="both"/>
+        <w:rPr>
+          <w:sz w:val="24"/>
+          <w:szCs w:val="24"/>
+          <w:rtl/>
+        </w:rPr>
+      </w:pPr>
+    </w:p>
+    <w:p>
+      <w:pPr>
+        <w:jc w:val="both"/>
+        <w:rPr>
+          <w:sz w:val="24"/>
+          <w:szCs w:val="24"/>
+          <w:rtl/>
+        </w:rPr>
+      </w:pPr>
+      <w:r>
+        <w:rPr>
+          <w:rFonts w:hint="cs"/>
+          <w:b/>
+          <w:bCs/>
+          <w:sz w:val="24"/>
+          <w:szCs w:val="24"/>
+          <w:rtl/>
+        </w:rPr>
+        <w:t>תחילה</w:t>
+      </w:r>
+      <w:r>
+        <w:rPr>
+          <w:rFonts w:hint="cs"/>
+          <w:sz w:val="24"/>
+          <w:szCs w:val="24"/>
+          <w:rtl/>
+        </w:rPr>
+        <w:t xml:space="preserve"> פניתי לספק התשחצים (זאב פרנק) בשאלה האם הוא רוצה להיות הלקוח עבורו אני בונה את האפליקצייה. זאב ענה בחיוב וכך מצאתי לקוח עבור אינטליג-</w:t>
+      </w:r>
+      <w:r>
+        <w:rPr>
+          <w:sz w:val="24"/>
+          <w:szCs w:val="24"/>
+        </w:rPr>
+        <w:t>NET</w:t>
+      </w:r>
+      <w:r>
+        <w:rPr>
+          <w:rFonts w:hint="cs"/>
+          <w:sz w:val="24"/>
+          <w:szCs w:val="24"/>
+          <w:rtl/>
+        </w:rPr>
+        <w:t>, שהוא גם יהיה ספק התוכן של האפלקיצייה.</w:t>
+      </w:r>
+    </w:p>
+    <w:p>
+      <w:pPr>
+        <w:jc w:val="both"/>
+        <w:rPr>
+          <w:sz w:val="24"/>
+          <w:szCs w:val="24"/>
+          <w:rtl/>
+        </w:rPr>
+      </w:pPr>
+    </w:p>
+    <w:p>
+      <w:pPr>
+        <w:jc w:val="both"/>
+        <w:rPr>
+          <w:sz w:val="24"/>
+          <w:szCs w:val="24"/>
+          <w:rtl/>
+        </w:rPr>
+      </w:pPr>
+      <w:r>
+        <w:rPr>
+          <w:rFonts w:hint="cs"/>
+          <w:b/>
+          <w:bCs/>
+          <w:sz w:val="24"/>
+          <w:szCs w:val="24"/>
+          <w:rtl/>
+        </w:rPr>
+        <w:t xml:space="preserve">התחלתי לתכנן </w:t>
+      </w:r>
+      <w:r>
+        <w:rPr>
+          <w:rFonts w:hint="cs"/>
+          <w:sz w:val="24"/>
+          <w:szCs w:val="24"/>
+          <w:rtl/>
+        </w:rPr>
+        <w:t>את</w:t>
+      </w:r>
+      <w:r>
+        <w:rPr>
+          <w:rFonts w:hint="cs"/>
+          <w:b/>
+          <w:bCs/>
+          <w:sz w:val="24"/>
+          <w:szCs w:val="24"/>
+          <w:rtl/>
+        </w:rPr>
+        <w:t xml:space="preserve"> </w:t>
+      </w:r>
+      <w:r>
+        <w:rPr>
+          <w:rFonts w:hint="cs"/>
+          <w:sz w:val="24"/>
+          <w:szCs w:val="24"/>
+          <w:rtl/>
+        </w:rPr>
+        <w:t xml:space="preserve">מראה האפליקצייה (ניתן לראות תחת הכותרת "תיאור הפתרון") כאשר העקרון המנחה בעיצוב האפליקצייה הוא שהאפליקצייה תהיה </w:t>
+      </w:r>
+      <w:r>
+        <w:rPr>
+          <w:rFonts w:hint="cs"/>
+          <w:sz w:val="24"/>
+          <w:szCs w:val="24"/>
+          <w:rtl/>
+        </w:rPr>
+        <w:t xml:space="preserve">קלה לשימוש, </w:t>
+      </w:r>
+      <w:r>
+        <w:rPr>
+          <w:rFonts w:hint="cs"/>
+          <w:sz w:val="24"/>
+          <w:szCs w:val="24"/>
+          <w:rtl/>
+        </w:rPr>
+        <w:t>נוחה לתפעול</w:t>
+      </w:r>
+      <w:r>
+        <w:rPr>
+          <w:rFonts w:hint="cs"/>
+          <w:sz w:val="24"/>
+          <w:szCs w:val="24"/>
+          <w:rtl/>
+        </w:rPr>
+        <w:t xml:space="preserve"> ודינמית</w:t>
+      </w:r>
+      <w:r>
+        <w:rPr>
+          <w:rFonts w:hint="cs"/>
+          <w:sz w:val="24"/>
+          <w:szCs w:val="24"/>
+          <w:rtl/>
+        </w:rPr>
+        <w:t>.</w:t>
+      </w:r>
+    </w:p>
+    <w:p>
+      <w:pPr>
+        <w:jc w:val="both"/>
+        <w:rPr>
+          <w:sz w:val="24"/>
+          <w:szCs w:val="24"/>
+          <w:rtl/>
+        </w:rPr>
+      </w:pPr>
+    </w:p>
+    <w:p>
+      <w:pPr>
+        <w:jc w:val="both"/>
+        <w:rPr>
+          <w:sz w:val="24"/>
+          <w:szCs w:val="24"/>
+          <w:rtl/>
+        </w:rPr>
+      </w:pPr>
+      <w:r>
+        <w:rPr>
+          <w:rFonts w:hint="cs"/>
+          <w:sz w:val="24"/>
+          <w:szCs w:val="24"/>
+          <w:rtl/>
+        </w:rPr>
+        <w:t xml:space="preserve">לאחר מכן עסקתי בשאלה </w:t>
+      </w:r>
+      <w:r>
+        <w:rPr>
+          <w:rFonts w:hint="cs"/>
+          <w:b/>
+          <w:bCs/>
+          <w:sz w:val="24"/>
+          <w:szCs w:val="24"/>
+          <w:rtl/>
+        </w:rPr>
+        <w:t>היכן לאכסן</w:t>
+      </w:r>
+      <w:r>
+        <w:rPr>
+          <w:rFonts w:hint="cs"/>
+          <w:sz w:val="24"/>
+          <w:szCs w:val="24"/>
+          <w:rtl/>
+        </w:rPr>
+        <w:t xml:space="preserve"> את מאגר התשבצים</w:t>
+      </w:r>
+      <w:r>
+        <w:rPr>
+          <w:rFonts w:hint="cs"/>
+          <w:sz w:val="24"/>
+          <w:szCs w:val="24"/>
+          <w:rtl/>
+        </w:rPr>
+        <w:t>?</w:t>
+      </w:r>
+      <w:r>
+        <w:rPr>
+          <w:rFonts w:hint="cs"/>
+          <w:sz w:val="24"/>
+          <w:szCs w:val="24"/>
+          <w:rtl/>
+        </w:rPr>
+        <w:t xml:space="preserve"> </w:t>
+      </w:r>
+      <w:r>
+        <w:rPr>
+          <w:rFonts w:hint="cs"/>
+          <w:sz w:val="24"/>
+          <w:szCs w:val="24"/>
+          <w:rtl/>
+        </w:rPr>
+        <w:t>החלטתי</w:t>
+      </w:r>
+      <w:r>
+        <w:rPr>
+          <w:rFonts w:hint="cs"/>
+          <w:sz w:val="24"/>
+          <w:szCs w:val="24"/>
+          <w:rtl/>
+        </w:rPr>
+        <w:t xml:space="preserve"> לאכסן אותם על שרת חיצוני ולא על זכרון הטלפון. הסיבה לכך היא, שברצוני לגרום לאפליקצייה להיות יותר "קלה"</w:t>
+      </w:r>
+      <w:r>
+        <w:rPr>
+          <w:rFonts w:hint="cs"/>
+          <w:sz w:val="24"/>
+          <w:szCs w:val="24"/>
+          <w:rtl/>
+        </w:rPr>
+        <w:t xml:space="preserve"> (מבחינת הנפח שהיא לוקחת מזכרון הטלפון, בעתיד האפליקצייה תכיל עשרות אלפי שעשועונים) ודינמית (אין צורך בעדכון האפליקצייה בשביל לקבל תשחצים נוספים)</w:t>
+      </w:r>
+      <w:r>
+        <w:rPr>
+          <w:rFonts w:hint="cs"/>
+          <w:sz w:val="24"/>
+          <w:szCs w:val="24"/>
+          <w:rtl/>
+        </w:rPr>
+        <w:t>, למרות שבדרך זו האפליקצייה תהיה זמינה רק בעת חיבור לאינטרנט אך היה קל לוותר על קריטריון זה מכיוון שההנחה היא שכיום רובם המוחלט של המשתמשים מחובר לאינטרנט כל הזמן.</w:t>
+      </w:r>
+    </w:p>
+    <w:p>
+      <w:pPr>
+        <w:jc w:val="both"/>
+        <w:rPr>
+          <w:sz w:val="24"/>
+          <w:szCs w:val="24"/>
+          <w:rtl/>
+        </w:rPr>
+      </w:pPr>
+    </w:p>
+    <w:p>
+      <w:pPr>
+        <w:jc w:val="both"/>
+        <w:rPr>
+          <w:sz w:val="24"/>
+          <w:szCs w:val="24"/>
+          <w:rtl/>
+        </w:rPr>
+      </w:pPr>
+      <w:r>
+        <w:rPr>
+          <w:rFonts w:hint="cs"/>
+          <w:b/>
+          <w:bCs/>
+          <w:sz w:val="24"/>
+          <w:szCs w:val="24"/>
+          <w:rtl/>
+        </w:rPr>
+        <w:t>כיום</w:t>
+      </w:r>
+      <w:r>
+        <w:rPr>
+          <w:rFonts w:hint="cs"/>
+          <w:sz w:val="24"/>
+          <w:szCs w:val="24"/>
+          <w:rtl/>
+        </w:rPr>
+        <w:t xml:space="preserve"> </w:t>
+      </w:r>
+      <w:r>
+        <w:rPr>
+          <w:rFonts w:hint="cs"/>
+          <w:sz w:val="24"/>
+          <w:szCs w:val="24"/>
+          <w:rtl/>
+        </w:rPr>
+        <w:t>אינטליג-</w:t>
+      </w:r>
+      <w:r>
+        <w:rPr>
+          <w:sz w:val="24"/>
+          <w:szCs w:val="24"/>
+        </w:rPr>
+        <w:t>NET</w:t>
+      </w:r>
+      <w:r>
+        <w:rPr>
+          <w:rFonts w:hint="cs"/>
+          <w:sz w:val="24"/>
+          <w:szCs w:val="24"/>
+          <w:rtl/>
+        </w:rPr>
+        <w:t xml:space="preserve"> היא אפליקצייה שמממשת את הציפיות שלה וניתן לפתור בה תשחצים ותשחצי הגיון שמתקבלים משרת מרוחק, תוך כדי הפתירה נוספה גם פונקציונליות כגון "אתחול התשחץ", פנייה ל"ראש בקיר" ישירות מהתשחץ ועזרה עבור משבצת בודדה שנקראת "עוזר אינטליגנטי".  בנוסף, יש בה קיר עבור התייעצות בין המשתמשים בו יכולים המשתמשים לכתוב פוסטים ולהתייעץ, לקרוא פוסטים ולייעץ.</w:t>
+      </w:r>
+    </w:p>
+    <w:p>
+      <w:pPr>
+        <w:jc w:val="both"/>
+        <w:rPr>
+          <w:sz w:val="24"/>
+          <w:szCs w:val="24"/>
+          <w:rtl/>
+        </w:rPr>
+      </w:pPr>
+    </w:p>
+    <w:p>
+      <w:pPr>
+        <w:jc w:val="both"/>
+        <w:rPr>
+          <w:sz w:val="24"/>
+          <w:szCs w:val="24"/>
+          <w:rtl/>
+        </w:rPr>
+      </w:pPr>
+      <w:r>
+        <w:rPr>
+          <w:rFonts w:hint="cs"/>
+          <w:b/>
+          <w:bCs/>
+          <w:sz w:val="24"/>
+          <w:szCs w:val="24"/>
+          <w:rtl/>
+        </w:rPr>
+        <w:t>בעתיד</w:t>
+      </w:r>
+      <w:r>
+        <w:rPr>
+          <w:rFonts w:hint="cs"/>
+          <w:b/>
+          <w:bCs/>
+          <w:sz w:val="24"/>
+          <w:szCs w:val="24"/>
+          <w:rtl/>
+        </w:rPr>
+        <w:t xml:space="preserve"> </w:t>
+      </w:r>
+      <w:r>
+        <w:rPr>
+          <w:rFonts w:hint="cs"/>
+          <w:sz w:val="24"/>
+          <w:szCs w:val="24"/>
+          <w:rtl/>
+        </w:rPr>
+        <w:t>אוסיף לאפליקצייה אפשרות פתירה אינטראקטיבית של תשחץ אחד ע"י שני משתמשים שונים בו זמנית, המנצח הוא זה שפתר יותר הגדרות, כך אוסיף עוד מימד אתגרי לאפליקצייה.</w:t>
+      </w:r>
+    </w:p>
+    <w:p>
+      <w:pPr>
+        <w:jc w:val="both"/>
+        <w:rPr>
+          <w:sz w:val="24"/>
+          <w:szCs w:val="24"/>
+          <w:rtl/>
+        </w:rPr>
+      </w:pPr>
+      <w:r>
+        <w:rPr>
+          <w:rFonts w:hint="cs"/>
+          <w:sz w:val="24"/>
+          <w:szCs w:val="24"/>
+          <w:rtl/>
+        </w:rPr>
+        <w:t>בנוסף, כאשר יהיה בידי מאגר בספיק גדול של הגדרות אצור מחולל תשחצים אוטומטי וכך תתעדכן האפליקצייה באופן אוטומטי. בנוסף, בעתיד יתווספו סוגים שונים של שעשועוני שיבוץ.</w:t>
+      </w:r>
+    </w:p>
+    <w:p>
+      <w:pPr>
+        <w:jc w:val="both"/>
+        <w:rPr>
+          <w:sz w:val="24"/>
+          <w:szCs w:val="24"/>
+          <w:rtl/>
+        </w:rPr>
+      </w:pPr>
+      <w:r>
+        <w:rPr>
+          <w:rFonts w:hint="cs"/>
+          <w:sz w:val="24"/>
+          <w:szCs w:val="24"/>
+          <w:rtl/>
+        </w:rPr>
+        <w:t>ועוד ועוד בהתאם לדרישות הלקוח זאב פרנק.</w:t>
+      </w:r>
+    </w:p>
+    <w:p>
+      <w:pPr>
+        <w:jc w:val="both"/>
+        <w:rPr>
+          <w:rFonts w:hint="cs"/>
+          <w:sz w:val="24"/>
+          <w:szCs w:val="24"/>
+          <w:rtl/>
+        </w:rPr>
+      </w:pPr>
+    </w:p>
+    <w:p>
+      <w:pPr>
+        <w:jc w:val="both"/>
+        <w:rPr>
+          <w:rFonts w:hint="cs"/>
+          <w:sz w:val="24"/>
+          <w:szCs w:val="24"/>
+          <w:rtl/>
+        </w:rPr>
+      </w:pPr>
+    </w:p>
+    <w:p>
+      <w:pPr>
+        <w:jc w:val="both"/>
+        <w:rPr>
+          <w:rFonts w:hint="cs"/>
+          <w:sz w:val="24"/>
+          <w:szCs w:val="24"/>
+          <w:rtl/>
+        </w:rPr>
+      </w:pPr>
+    </w:p>
+    <w:p>
+      <w:pPr>
+        <w:jc w:val="both"/>
+        <w:rPr>
+          <w:rFonts w:hint="cs"/>
+          <w:sz w:val="24"/>
+          <w:szCs w:val="24"/>
+          <w:rtl/>
+        </w:rPr>
+      </w:pPr>
+    </w:p>
+    <w:p>
+      <w:pPr>
+        <w:jc w:val="both"/>
+        <w:rPr>
           <w:sz w:val="28"/>
           <w:szCs w:val="28"/>
           <w:rtl/>
         </w:rPr>
       </w:pPr>
-    </w:p>
-    <w:p>
-      <w:pPr>
-        <w:jc w:val="both"/>
-        <w:rPr>
-          <w:sz w:val="28"/>
-          <w:szCs w:val="28"/>
-        </w:rPr>
-      </w:pPr>
-    </w:p>
-    <w:p>
-      <w:pPr>
-        <w:jc w:val="both"/>
-        <w:rPr>
-          <w:sz w:val="28"/>
-          <w:szCs w:val="28"/>
-          <w:rtl/>
-        </w:rPr>
-      </w:pPr>
-    </w:p>
-    <w:p>
-      <w:pPr>
-        <w:jc w:val="both"/>
-        <w:rPr>
-          <w:sz w:val="28"/>
-          <w:szCs w:val="28"/>
-          <w:rtl/>
-        </w:rPr>
-      </w:pPr>
-    </w:p>
-    <w:p>
-      <w:pPr>
-        <w:jc w:val="both"/>
-        <w:rPr>
-          <w:sz w:val="28"/>
-          <w:szCs w:val="28"/>
-          <w:rtl/>
-        </w:rPr>
-      </w:pPr>
-    </w:p>
-    <w:p>
-      <w:pPr>
-        <w:jc w:val="both"/>
-        <w:rPr>
-          <w:sz w:val="28"/>
-          <w:szCs w:val="28"/>
-          <w:rtl/>
-        </w:rPr>
-      </w:pPr>
-    </w:p>
-    <w:p>
-      <w:pPr>
-        <w:jc w:val="both"/>
-        <w:rPr>
-          <w:sz w:val="28"/>
-          <w:szCs w:val="28"/>
-          <w:rtl/>
-        </w:rPr>
-      </w:pPr>
+      <w:bookmarkStart w:id="0" w:name="_GoBack"/>
+      <w:bookmarkEnd w:id="0"/>
     </w:p>
     <w:p>
       <w:pPr>
@@ -8364,7 +9118,7 @@
                   <v:stroke joinstyle="miter"/>
                 </v:roundrect>
                 <v:roundrect id="Rounded Rectangle 101" o:spid="_x0000_s1035" style="position:absolute;left:4630;top:435;width:4642;height:451;flip:y;visibility:visible;mso-wrap-style:square;v-text-anchor:middle" arcsize="10923f" o:gfxdata="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" fillcolor="#a5a5a5 [2092]" strokecolor="black [3213]" strokeweight="1pt">
-                  <v:fill r:id="rId16" o:title="" color2="white [3212]" type="pattern"/>
+                  <v:fill r:id="rId17" o:title="" color2="white [3212]" type="pattern"/>
                   <v:stroke opacity="27499f" joinstyle="miter"/>
                 </v:roundrect>
                 <v:rect id="Rectangle 102" o:spid="_x0000_s1036" style="position:absolute;left:508;top:1524;width:13281;height:20154;visibility:visible;mso-wrap-style:square;v-text-anchor:middle" o:gfxdata="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" fillcolor="#5b9bd5 [3204]" strokecolor="#1f4d78 [1604]" strokeweight="1pt">
@@ -17603,7 +18357,7 @@
         </w:rPr>
         <w:t xml:space="preserve"> לאנדרואיד": </w:t>
       </w:r>
-      <w:hyperlink r:id="rId17" w:history="1">
+      <w:hyperlink r:id="rId18" w:history="1">
         <w:r>
           <w:rPr>
             <w:rStyle w:val="Hyperlink"/>
@@ -17660,7 +18414,7 @@
         </w:rPr>
         <w:t xml:space="preserve"> </w:t>
       </w:r>
-      <w:hyperlink r:id="rId18" w:history="1">
+      <w:hyperlink r:id="rId19" w:history="1">
         <w:r>
           <w:rPr>
             <w:rStyle w:val="Hyperlink"/>
@@ -17701,7 +18455,7 @@
         </w:rPr>
         <w:t xml:space="preserve"> </w:t>
       </w:r>
-      <w:hyperlink r:id="rId19" w:history="1">
+      <w:hyperlink r:id="rId20" w:history="1">
         <w:r>
           <w:rPr>
             <w:rStyle w:val="Hyperlink"/>
@@ -17751,7 +18505,7 @@
         </w:rPr>
         <w:t xml:space="preserve"> </w:t>
       </w:r>
-      <w:hyperlink r:id="rId20" w:history="1">
+      <w:hyperlink r:id="rId21" w:history="1">
         <w:r>
           <w:rPr>
             <w:rStyle w:val="Hyperlink"/>
@@ -17841,7 +18595,7 @@
         </w:rPr>
         <w:t xml:space="preserve">   </w:t>
       </w:r>
-      <w:hyperlink r:id="rId21" w:history="1">
+      <w:hyperlink r:id="rId22" w:history="1">
         <w:r>
           <w:rPr>
             <w:rStyle w:val="Hyperlink"/>
@@ -18026,7 +18780,7 @@
         </w:rPr>
         <w:t xml:space="preserve">": </w:t>
       </w:r>
-      <w:hyperlink r:id="rId22" w:history="1">
+      <w:hyperlink r:id="rId23" w:history="1">
         <w:r>
           <w:rPr>
             <w:rStyle w:val="Hyperlink"/>
@@ -18348,7 +19102,7 @@
         </w:rPr>
         <w:pict>
           <v:shape id="_x0000_s1033" type="#_x0000_t75" style="position:absolute;left:0;text-align:left;margin-left:50.8pt;margin-top:16.05pt;width:253.2pt;height:278.2pt;z-index:251783168">
-            <v:imagedata r:id="rId23" o:title="use case diagram"/>
+            <v:imagedata r:id="rId24" o:title="use case diagram"/>
           </v:shape>
         </w:pict>
       </w:r>
@@ -18804,23 +19558,25 @@
             </w:pPr>
             <w:r>
               <w:rPr>
+                <w:rFonts w:cs="Arial"/>
                 <w:noProof/>
                 <w:rtl/>
               </w:rPr>
               <w:pict>
                 <v:shape id="_x0000_s1034" type="#_x0000_t75" style="position:absolute;left:0;text-align:left;margin-left:38.85pt;margin-top:1.7pt;width:161.65pt;height:206.9pt;z-index:251785216;mso-position-horizontal-relative:text;mso-position-vertical-relative:text">
-                  <v:imagedata r:id="rId24" o:title="sequence diagram1"/>
+                  <v:imagedata r:id="rId25" o:title="sequence diagram1"/>
                 </v:shape>
               </w:pict>
             </w:r>
             <w:r>
               <w:rPr>
+                <w:rFonts w:cs="Arial"/>
                 <w:noProof/>
                 <w:rtl/>
               </w:rPr>
               <w:pict>
                 <v:shape id="_x0000_s1035" type="#_x0000_t75" style="position:absolute;left:0;text-align:left;margin-left:224.95pt;margin-top:.85pt;width:321.25pt;height:211.15pt;z-index:251787264;mso-position-horizontal-relative:text;mso-position-vertical-relative:text">
-                  <v:imagedata r:id="rId25" o:title="sequence diagram"/>
+                  <v:imagedata r:id="rId26" o:title="sequence diagram"/>
                 </v:shape>
               </w:pict>
             </w:r>
@@ -18921,7 +19677,7 @@
         </w:rPr>
         <w:pict>
           <v:shape id="_x0000_s1032" type="#_x0000_t75" style="position:absolute;left:0;text-align:left;margin-left:-29.15pt;margin-top:8pt;width:475.9pt;height:396.25pt;z-index:251781120">
-            <v:imagedata r:id="rId26" o:title="ERD1"/>
+            <v:imagedata r:id="rId27" o:title="ERD1"/>
           </v:shape>
         </w:pict>
       </w:r>
@@ -19679,7 +20435,7 @@
         </w:rPr>
         <w:pict>
           <v:shape id="_x0000_s1036" type="#_x0000_t75" style="position:absolute;left:0;text-align:left;margin-left:-54.8pt;margin-top:6.25pt;width:524.2pt;height:462.9pt;z-index:251789312">
-            <v:imagedata r:id="rId27" o:title="-class_diagram-"/>
+            <v:imagedata r:id="rId28" o:title="-class_diagram-"/>
           </v:shape>
         </w:pict>
       </w:r>
@@ -21997,8 +22753,8 @@
       </w:r>
     </w:p>
     <w:sectPr>
-      <w:headerReference w:type="default" r:id="rId28"/>
-      <w:footerReference w:type="default" r:id="rId29"/>
+      <w:headerReference w:type="default" r:id="rId29"/>
+      <w:footerReference w:type="default" r:id="rId30"/>
       <w:pgSz w:w="11906" w:h="16838"/>
       <w:pgMar w:top="1985" w:right="1700" w:bottom="1418" w:left="1701" w:header="426" w:footer="708" w:gutter="0"/>
       <w:cols w:space="708"/>
@@ -26851,7 +27607,7 @@
   <a:extraClrSchemeLst/>
   <a:extLst>
     <a:ext uri="{05A4C25C-085E-4340-85A3-A5531E510DB2}">
-      <thm15:themeFamily xmlns:thm15="http://schemas.microsoft.com/office/thememl/2012/main" xmlns="" name="Office Theme" id="{62F939B6-93AF-4DB8-9C6B-D6C7DFDC589F}" vid="{4A3C46E8-61CC-4603-A589-7422A47A8E4A}"/>
+      <thm15:themeFamily xmlns="" xmlns:thm15="http://schemas.microsoft.com/office/thememl/2012/main" name="Office Theme" id="{62F939B6-93AF-4DB8-9C6B-D6C7DFDC589F}" vid="{4A3C46E8-61CC-4603-A589-7422A47A8E4A}"/>
     </a:ext>
   </a:extLst>
 </a:theme>
@@ -26862,7 +27618,7 @@
 </file>
 
 <file path=customXml/itemProps1.xml><?xml version="1.0" encoding="utf-8"?>
-<ds:datastoreItem xmlns:ds="http://schemas.openxmlformats.org/officeDocument/2006/customXml" ds:itemID="{D3FA8E3F-8CAA-4A0D-8F05-3BD95425DB69}">
+<ds:datastoreItem xmlns:ds="http://schemas.openxmlformats.org/officeDocument/2006/customXml" ds:itemID="{C22F8147-5391-4C89-9369-921234D83FD4}">
   <ds:schemaRefs>
     <ds:schemaRef ds:uri="http://schemas.openxmlformats.org/officeDocument/2006/bibliography"/>
   </ds:schemaRefs>

</xml_diff>